<commit_message>
fixed some typos in report
</commit_message>
<xml_diff>
--- a/CA Report.docx
+++ b/CA Report.docx
@@ -5,7 +5,10 @@
     <w:sdt>
       <w:sdtPr>
         <w:rPr>
+          <w:rFonts w:ascii="Times New Roman" w:eastAsiaTheme="minorHAnsi" w:hAnsi="Times New Roman"/>
           <w:color w:val="5B9BD5" w:themeColor="accent1"/>
+          <w:sz w:val="24"/>
+          <w:lang w:val="en-IE"/>
         </w:rPr>
         <w:id w:val="1688246760"/>
         <w:docPartObj>
@@ -15,10 +18,7 @@
       </w:sdtPr>
       <w:sdtEndPr>
         <w:rPr>
-          <w:rFonts w:ascii="Times New Roman" w:eastAsiaTheme="minorHAnsi" w:hAnsi="Times New Roman"/>
           <w:color w:val="auto"/>
-          <w:sz w:val="24"/>
-          <w:lang w:val="en-IE"/>
         </w:rPr>
       </w:sdtEndPr>
       <w:sdtContent>
@@ -162,6 +162,7 @@
             <w:dataBinding w:prefixMappings="xmlns:ns0='http://purl.org/dc/elements/1.1/' xmlns:ns1='http://schemas.openxmlformats.org/package/2006/metadata/core-properties' " w:xpath="/ns1:coreProperties[1]/ns0:subject[1]" w:storeItemID="{6C3C8BC8-F283-45AE-878A-BAB7291924A1}"/>
             <w:text/>
           </w:sdtPr>
+          <w:sdtEndPr/>
           <w:sdtContent>
             <w:p>
               <w:pPr>
@@ -277,6 +278,7 @@
                                     <w:calendar w:val="gregorian"/>
                                   </w:date>
                                 </w:sdtPr>
+                                <w:sdtEndPr/>
                                 <w:sdtContent>
                                   <w:p>
                                     <w:pPr>
@@ -322,6 +324,7 @@
                                     <w:dataBinding w:prefixMappings="xmlns:ns0='http://schemas.openxmlformats.org/officeDocument/2006/extended-properties' " w:xpath="/ns0:Properties[1]/ns0:Company[1]" w:storeItemID="{6668398D-A668-4E3E-A5EB-62B293D839F1}"/>
                                     <w:text/>
                                   </w:sdtPr>
+                                  <w:sdtEndPr/>
                                   <w:sdtContent>
                                     <w:r>
                                       <w:rPr>
@@ -352,6 +355,7 @@
                                     <w:dataBinding w:prefixMappings="xmlns:ns0='http://schemas.microsoft.com/office/2006/coverPageProps' " w:xpath="/ns0:CoverPageProperties[1]/ns0:CompanyAddress[1]" w:storeItemID="{55AF091B-3C7A-41E3-B477-F2FDAA23CFDA}"/>
                                     <w:text/>
                                   </w:sdtPr>
+                                  <w:sdtEndPr/>
                                   <w:sdtContent>
                                     <w:r>
                                       <w:rPr>
@@ -590,7 +594,23 @@
     </w:p>
     <w:p>
       <w:r>
-        <w:t xml:space="preserve">I had some trouble getting this method to work initially. I first added a count integer parameter to heightSub thinking that I needed to send over the current count, but later realised that this would be done in the opposite direction when the heightSub methods return a value. I could further simplify </w:t>
+        <w:t xml:space="preserve">I had some trouble getting this method to work initially. I first added a count integer parameter to </w:t>
+      </w:r>
+      <w:proofErr w:type="spellStart"/>
+      <w:r>
+        <w:t>heightSub</w:t>
+      </w:r>
+      <w:proofErr w:type="spellEnd"/>
+      <w:r>
+        <w:t xml:space="preserve"> thinking that I needed to send over the current count, but later realised that this would be done in the opposite direction when the </w:t>
+      </w:r>
+      <w:proofErr w:type="spellStart"/>
+      <w:r>
+        <w:t>heightSub</w:t>
+      </w:r>
+      <w:proofErr w:type="spellEnd"/>
+      <w:r>
+        <w:t xml:space="preserve"> methods return a value. I could further simplify </w:t>
       </w:r>
       <w:r>
         <w:t>the code, but for readability I left it as it is</w:t>
@@ -633,7 +653,7 @@
           <v:shape id="_x0000_i1025" type="#_x0000_t75" style="width:464.25pt;height:270.75pt" o:ole="">
             <v:imagedata r:id="rId8" o:title=""/>
           </v:shape>
-          <o:OLEObject Type="Embed" ProgID="LibreOffice.WriterDocument.1" ShapeID="_x0000_i1025" DrawAspect="Content" ObjectID="_1509142284" r:id="rId9"/>
+          <o:OLEObject Type="Embed" ProgID="LibreOffice.WriterDocument.1" ShapeID="_x0000_i1025" DrawAspect="Content" ObjectID="_1509196603" r:id="rId9"/>
         </w:object>
       </w:r>
       <w:r>
@@ -664,7 +684,15 @@
     </w:p>
     <w:p>
       <w:r>
-        <w:t xml:space="preserve">That being said, the height method in the previous section of this document can be implemented iteratively, but may not be as readable and clean as doing it recursively. A stack data structure such as Java’s LinkedList </w:t>
+        <w:t xml:space="preserve">That being said, the height method in the previous section of this document can be implemented iteratively, but may not be as readable and clean as doing it recursively. A stack data structure such as Java’s </w:t>
+      </w:r>
+      <w:proofErr w:type="spellStart"/>
+      <w:r>
+        <w:t>LinkedList</w:t>
+      </w:r>
+      <w:proofErr w:type="spellEnd"/>
+      <w:r>
+        <w:t xml:space="preserve"> </w:t>
       </w:r>
       <w:r>
         <w:t xml:space="preserve">should be used as a </w:t>
@@ -693,10 +721,10 @@
     <w:p>
       <w:r>
         <w:object w:dxaOrig="9616" w:dyaOrig="9061">
-          <v:shape id="_x0000_i1026" type="#_x0000_t75" style="width:480.8pt;height:453.05pt" o:ole="">
+          <v:shape id="_x0000_i1026" type="#_x0000_t75" style="width:480.75pt;height:453pt" o:ole="">
             <v:imagedata r:id="rId10" o:title=""/>
           </v:shape>
-          <o:OLEObject Type="Embed" ProgID="LibreOffice.WriterDocument.1" ShapeID="_x0000_i1026" DrawAspect="Content" ObjectID="_1509142285" r:id="rId11"/>
+          <o:OLEObject Type="Embed" ProgID="LibreOffice.WriterDocument.1" ShapeID="_x0000_i1026" DrawAspect="Content" ObjectID="_1509196604" r:id="rId11"/>
         </w:object>
       </w:r>
       <w:r>
@@ -756,27 +784,20 @@
       </w:r>
     </w:p>
     <w:p>
-      <w:r>
-        <w:t xml:space="preserve">KingJamesBible – </w:t>
+      <w:proofErr w:type="spellStart"/>
+      <w:r>
+        <w:t>KingJamesBible</w:t>
+      </w:r>
+      <w:proofErr w:type="spellEnd"/>
+      <w:r>
+        <w:t xml:space="preserve"> – </w:t>
       </w:r>
       <w:hyperlink r:id="rId13" w:history="1">
         <w:r>
           <w:rPr>
             <w:rStyle w:val="Hyperlink"/>
           </w:rPr>
-          <w:t>http://www.gutenberg.org/cac</w:t>
-        </w:r>
-        <w:r>
-          <w:rPr>
-            <w:rStyle w:val="Hyperlink"/>
-          </w:rPr>
-          <w:t>h</w:t>
-        </w:r>
-        <w:r>
-          <w:rPr>
-            <w:rStyle w:val="Hyperlink"/>
-          </w:rPr>
-          <w:t>e/epub/10/pg10.txt</w:t>
+          <w:t>http://www.gutenberg.org/cache/epub/10/pg10.txt</w:t>
         </w:r>
       </w:hyperlink>
     </w:p>
@@ -797,10 +818,10 @@
     <w:p>
       <w:r>
         <w:object w:dxaOrig="9061" w:dyaOrig="6420">
-          <v:shape id="_x0000_i1027" type="#_x0000_t75" style="width:453.05pt;height:321pt" o:ole="">
+          <v:shape id="_x0000_i1027" type="#_x0000_t75" style="width:453pt;height:321pt" o:ole="">
             <v:imagedata r:id="rId14" o:title=""/>
           </v:shape>
-          <o:OLEObject Type="Embed" ProgID="LibreOffice.WriterDocument.1" ShapeID="_x0000_i1027" DrawAspect="Content" ObjectID="_1509142286" r:id="rId15"/>
+          <o:OLEObject Type="Embed" ProgID="LibreOffice.WriterDocument.1" ShapeID="_x0000_i1027" DrawAspect="Content" ObjectID="_1509196605" r:id="rId15"/>
         </w:object>
       </w:r>
     </w:p>
@@ -843,9 +864,11 @@
             <w:tcW w:w="1334" w:type="pct"/>
           </w:tcPr>
           <w:p>
+            <w:proofErr w:type="spellStart"/>
             <w:r>
               <w:t>BinarySearchTreeMap</w:t>
             </w:r>
+            <w:proofErr w:type="spellEnd"/>
           </w:p>
         </w:tc>
         <w:tc>
@@ -909,9 +932,11 @@
             <w:tcW w:w="1334" w:type="pct"/>
           </w:tcPr>
           <w:p>
+            <w:proofErr w:type="spellStart"/>
             <w:r>
               <w:t>TreeMap</w:t>
             </w:r>
+            <w:proofErr w:type="spellEnd"/>
           </w:p>
         </w:tc>
         <w:tc>
@@ -1005,10 +1030,23 @@
     </w:p>
     <w:p>
       <w:r>
-        <w:t>The Java TreeMap</w:t>
-      </w:r>
-      <w:r>
-        <w:t xml:space="preserve"> re-arranges its nodes to keep balanced which will increase the effic</w:t>
+        <w:t xml:space="preserve">The Java </w:t>
+      </w:r>
+      <w:proofErr w:type="spellStart"/>
+      <w:r>
+        <w:t>TreeMap</w:t>
+      </w:r>
+      <w:proofErr w:type="spellEnd"/>
+      <w:r>
+        <w:t xml:space="preserve"> re-arr</w:t>
+      </w:r>
+      <w:r>
+        <w:t>anges its nodes to keep balance</w:t>
+      </w:r>
+      <w:bookmarkStart w:id="0" w:name="_GoBack"/>
+      <w:bookmarkEnd w:id="0"/>
+      <w:r>
+        <w:t xml:space="preserve"> which will increase the effic</w:t>
       </w:r>
       <w:r>
         <w:t>iency o</w:t>
@@ -1021,6 +1059,7 @@
           <w:id w:val="-1910293091"/>
           <w:citation/>
         </w:sdtPr>
+        <w:sdtEndPr/>
         <w:sdtContent>
           <w:r>
             <w:fldChar w:fldCharType="begin"/>
@@ -1043,7 +1082,15 @@
         </w:sdtContent>
       </w:sdt>
       <w:r>
-        <w:t xml:space="preserve"> Our Binary Search Tree Map does not maintain balance so its balance will depend on how it is populated. In the worst case scenario this map might be populated by a file whose elements are already ordered, such as the letters of the alphabet from ‘A’ to ‘Z’. In this case the benefit of using a TreeMap is lost.</w:t>
+        <w:t xml:space="preserve"> Our Binary Search Tree Map does not maintain balance so its balance will depend on how it is populated. In the worst case scenario this map might be populated by a file whose elements are already ordered, such as the letters of the alphabet from ‘A’ to ‘Z’. In this case the benefit of using a </w:t>
+      </w:r>
+      <w:proofErr w:type="spellStart"/>
+      <w:r>
+        <w:t>TreeMap</w:t>
+      </w:r>
+      <w:proofErr w:type="spellEnd"/>
+      <w:r>
+        <w:t xml:space="preserve"> is lost.</w:t>
       </w:r>
     </w:p>
     <w:p>
@@ -1053,20 +1100,19 @@
     </w:p>
     <w:sdt>
       <w:sdtPr>
+        <w:rPr>
+          <w:rFonts w:eastAsiaTheme="minorHAnsi" w:cstheme="minorBidi"/>
+          <w:color w:val="auto"/>
+          <w:sz w:val="24"/>
+          <w:szCs w:val="22"/>
+        </w:rPr>
         <w:id w:val="-2052293866"/>
         <w:docPartObj>
           <w:docPartGallery w:val="Bibliographies"/>
           <w:docPartUnique/>
         </w:docPartObj>
       </w:sdtPr>
-      <w:sdtEndPr>
-        <w:rPr>
-          <w:rFonts w:eastAsiaTheme="minorHAnsi" w:cstheme="minorBidi"/>
-          <w:color w:val="auto"/>
-          <w:sz w:val="24"/>
-          <w:szCs w:val="22"/>
-        </w:rPr>
-      </w:sdtEndPr>
+      <w:sdtEndPr/>
       <w:sdtContent>
         <w:p>
           <w:pPr>
@@ -1081,6 +1127,7 @@
             <w:id w:val="111145805"/>
             <w:bibliography/>
           </w:sdtPr>
+          <w:sdtEndPr/>
           <w:sdtContent>
             <w:p>
               <w:pPr>
@@ -1155,10 +1202,7 @@
         </w:sdt>
       </w:sdtContent>
     </w:sdt>
-    <w:p>
-      <w:bookmarkStart w:id="0" w:name="_GoBack"/>
-      <w:bookmarkEnd w:id="0"/>
-    </w:p>
+    <w:p/>
     <w:sectPr>
       <w:pgSz w:w="11906" w:h="16838"/>
       <w:pgMar w:top="1440" w:right="1440" w:bottom="1440" w:left="1440" w:header="708" w:footer="708" w:gutter="0"/>
@@ -1933,8 +1977,10 @@
   </w:compat>
   <w:rsids>
     <w:rsidRoot w:val="0096211B"/>
+    <w:rsid w:val="00652AD4"/>
     <w:rsid w:val="0096211B"/>
     <w:rsid w:val="00B12D77"/>
+    <w:rsid w:val="00BB7D82"/>
   </w:rsids>
   <m:mathPr>
     <m:mathFont m:val="Cambria Math"/>
@@ -2703,7 +2749,7 @@
 </file>
 
 <file path=customXml/itemProps2.xml><?xml version="1.0" encoding="utf-8"?>
-<ds:datastoreItem xmlns:ds="http://schemas.openxmlformats.org/officeDocument/2006/customXml" ds:itemID="{7DB2F4D5-B2FA-4CD9-A044-838DBF1E8468}">
+<ds:datastoreItem xmlns:ds="http://schemas.openxmlformats.org/officeDocument/2006/customXml" ds:itemID="{B72EF791-2DC2-45E3-8406-6BEAF62D715B}">
   <ds:schemaRefs>
     <ds:schemaRef ds:uri="http://schemas.openxmlformats.org/officeDocument/2006/bibliography"/>
   </ds:schemaRefs>

</xml_diff>